<commit_message>
+readme finalising more stuff
</commit_message>
<xml_diff>
--- a/phase c.docx
+++ b/phase c.docx
@@ -7,20 +7,92 @@
       <w:pPr>
         <w:pStyle w:val="segoe"/>
         <w:ind w:left="0"/>
-        <w:rPr>
-          <w:rFonts w:cs="Segoe UI"/>
+        <w:jc w:val="center"/>
+        <w:rPr>
+          <w:rFonts w:cs="Segoe UI" w:hint="eastAsia"/>
+          <w:szCs w:val="21"/>
+          <w:lang w:val="en-GB"/>
+        </w:rPr>
+      </w:pPr>
+      <w:r>
+        <w:rPr>
+          <w:rFonts w:cs="Segoe UI" w:hint="eastAsia"/>
+          <w:szCs w:val="21"/>
+          <w:lang w:val="en-GB"/>
+        </w:rPr>
+        <w:t>CMSC 461 Databases Final Project Phases C, D, E, F</w:t>
+      </w:r>
+    </w:p>
+    <w:p>
+      <w:pPr>
+        <w:pStyle w:val="segoe"/>
+        <w:ind w:left="0"/>
+        <w:jc w:val="center"/>
+        <w:rPr>
+          <w:rFonts w:cs="Segoe UI" w:hint="eastAsia"/>
+          <w:szCs w:val="21"/>
+          <w:lang w:val="en-GB"/>
+        </w:rPr>
+      </w:pPr>
+      <w:r>
+        <w:rPr>
+          <w:rFonts w:cs="Segoe UI" w:hint="eastAsia"/>
+          <w:szCs w:val="21"/>
+          <w:lang w:val="en-GB"/>
+        </w:rPr>
+        <w:t>Khang Ngo</w:t>
+      </w:r>
+    </w:p>
+    <w:p>
+      <w:pPr>
+        <w:pStyle w:val="segoe"/>
+        <w:ind w:left="0"/>
+        <w:jc w:val="center"/>
+        <w:rPr>
+          <w:rFonts w:cs="Segoe UI" w:hint="eastAsia"/>
+          <w:szCs w:val="21"/>
+          <w:lang w:val="en-GB"/>
+        </w:rPr>
+      </w:pPr>
+      <w:r>
+        <w:rPr>
+          <w:rFonts w:cs="Segoe UI" w:hint="eastAsia"/>
+          <w:szCs w:val="21"/>
+          <w:lang w:val="en-GB"/>
+        </w:rPr>
+        <w:t>khang4@umbc.edu</w:t>
+      </w:r>
+    </w:p>
+    <w:p>
+      <w:pPr>
+        <w:pStyle w:val="segoe"/>
+        <w:ind w:left="0"/>
+        <w:rPr>
+          <w:rFonts w:cs="Segoe UI" w:hint="eastAsia"/>
           <w:b/>
           <w:szCs w:val="21"/>
           <w:lang w:val="en-GB"/>
         </w:rPr>
       </w:pPr>
-      <w:r>
+    </w:p>
+    <w:p>
+      <w:pPr>
+        <w:pStyle w:val="segoe"/>
+        <w:ind w:left="0"/>
         <w:rPr>
           <w:rFonts w:cs="Segoe UI"/>
           <w:b/>
           <w:szCs w:val="21"/>
           <w:lang w:val="en-GB"/>
         </w:rPr>
+      </w:pPr>
+      <w:r>
+        <w:rPr>
+          <w:rFonts w:cs="Segoe UI"/>
+          <w:b/>
+          <w:szCs w:val="21"/>
+          <w:lang w:val="en-GB"/>
+        </w:rPr>
         <w:t>Phase C – Logical Design</w:t>
       </w:r>
     </w:p>
@@ -112,7 +184,7 @@
         <w:pStyle w:val="segoe"/>
         <w:ind w:left="0"/>
         <w:rPr>
-          <w:rFonts w:cs="Segoe UI" w:hint="eastAsia"/>
+          <w:rFonts w:cs="Segoe UI"/>
           <w:i/>
           <w:szCs w:val="21"/>
           <w:lang w:val="en-GB"/>
@@ -240,7 +312,7 @@
         <w:pStyle w:val="segoe"/>
         <w:ind w:left="0"/>
         <w:rPr>
-          <w:rFonts w:cs="Segoe UI" w:hint="eastAsia"/>
+          <w:rFonts w:cs="Segoe UI"/>
           <w:i/>
           <w:szCs w:val="21"/>
           <w:lang w:val="en-GB"/>
@@ -389,34 +461,14 @@
           <w:szCs w:val="21"/>
         </w:rPr>
       </w:pPr>
-      <w:r>
-        <w:rPr>
-          <w:rFonts w:cs="Segoe UI"/>
-          <w:i/>
-          <w:szCs w:val="21"/>
-        </w:rPr>
-        <w:br w:type="page"/>
-      </w:r>
-    </w:p>
-    <w:p>
-      <w:pPr>
-        <w:pStyle w:val="segoe"/>
-        <w:ind w:left="0"/>
-        <w:rPr>
-          <w:rFonts w:cs="Segoe UI" w:hint="eastAsia"/>
-          <w:i/>
-          <w:szCs w:val="21"/>
-          <w:lang w:val="en-GB"/>
-        </w:rPr>
-      </w:pPr>
-      <w:r>
-        <w:rPr>
-          <w:rFonts w:cs="Segoe UI"/>
-          <w:i/>
-          <w:szCs w:val="21"/>
-          <w:lang w:val="en-GB"/>
-        </w:rPr>
-        <w:lastRenderedPageBreak/>
+      <w:bookmarkStart w:id="0" w:name="_GoBack"/>
+      <w:bookmarkEnd w:id="0"/>
+      <w:r>
+        <w:rPr>
+          <w:rFonts w:cs="Segoe UI"/>
+          <w:i/>
+          <w:szCs w:val="21"/>
+        </w:rPr>
         <w:t>degree</w:t>
       </w:r>
     </w:p>
@@ -525,7 +577,7 @@
         <w:pStyle w:val="segoe"/>
         <w:ind w:left="0"/>
         <w:rPr>
-          <w:rFonts w:cs="Segoe UI" w:hint="eastAsia"/>
+          <w:rFonts w:cs="Segoe UI"/>
           <w:i/>
           <w:szCs w:val="21"/>
           <w:lang w:val="en-GB"/>
@@ -694,7 +746,7 @@
         <w:pStyle w:val="segoe"/>
         <w:ind w:left="0"/>
         <w:rPr>
-          <w:rFonts w:cs="Segoe UI" w:hint="eastAsia"/>
+          <w:rFonts w:cs="Segoe UI"/>
           <w:i/>
           <w:szCs w:val="21"/>
           <w:lang w:val="en-GB"/>
@@ -833,7 +885,7 @@
         <w:pStyle w:val="segoe"/>
         <w:ind w:left="0"/>
         <w:rPr>
-          <w:rFonts w:cs="Segoe UI" w:hint="eastAsia"/>
+          <w:rFonts w:cs="Segoe UI"/>
           <w:i/>
           <w:szCs w:val="21"/>
           <w:lang w:val="en-GB"/>
@@ -1003,7 +1055,7 @@
         <w:pStyle w:val="segoe"/>
         <w:ind w:left="0"/>
         <w:rPr>
-          <w:rFonts w:cs="Segoe UI" w:hint="eastAsia"/>
+          <w:rFonts w:cs="Segoe UI"/>
           <w:i/>
           <w:szCs w:val="21"/>
           <w:lang w:val="en-GB"/>
@@ -1182,7 +1234,7 @@
         <w:pStyle w:val="segoe"/>
         <w:ind w:left="0"/>
         <w:rPr>
-          <w:rFonts w:cs="Segoe UI" w:hint="eastAsia"/>
+          <w:rFonts w:cs="Segoe UI"/>
           <w:i/>
           <w:szCs w:val="21"/>
           <w:lang w:val="en-GB"/>
@@ -1336,7 +1388,7 @@
         <w:pStyle w:val="segoe"/>
         <w:ind w:left="0"/>
         <w:rPr>
-          <w:rFonts w:cs="Segoe UI" w:hint="eastAsia"/>
+          <w:rFonts w:cs="Segoe UI"/>
           <w:i/>
           <w:szCs w:val="21"/>
           <w:lang w:val="en-GB"/>
@@ -1466,7 +1518,7 @@
         <w:pStyle w:val="segoe"/>
         <w:ind w:left="0"/>
         <w:rPr>
-          <w:rFonts w:cs="Segoe UI" w:hint="eastAsia"/>
+          <w:rFonts w:cs="Segoe UI"/>
           <w:i/>
           <w:szCs w:val="21"/>
           <w:lang w:val="en-GB"/>
@@ -1603,7 +1655,7 @@
         <w:pStyle w:val="segoe"/>
         <w:ind w:left="0"/>
         <w:rPr>
-          <w:rFonts w:cs="Segoe UI" w:hint="eastAsia"/>
+          <w:rFonts w:cs="Segoe UI"/>
           <w:i/>
           <w:szCs w:val="21"/>
           <w:lang w:val="en-GB"/>
@@ -1740,7 +1792,7 @@
         <w:pStyle w:val="segoe"/>
         <w:ind w:left="0"/>
         <w:rPr>
-          <w:rFonts w:cs="Segoe UI" w:hint="eastAsia"/>
+          <w:rFonts w:cs="Segoe UI"/>
           <w:i/>
           <w:szCs w:val="21"/>
           <w:lang w:val="en-GB"/>
@@ -1886,7 +1938,7 @@
         <w:pStyle w:val="segoe"/>
         <w:ind w:left="0"/>
         <w:rPr>
-          <w:rFonts w:cs="Segoe UI" w:hint="eastAsia"/>
+          <w:rFonts w:cs="Segoe UI"/>
           <w:i/>
           <w:szCs w:val="21"/>
           <w:lang w:val="en-GB"/>
@@ -2023,7 +2075,7 @@
         <w:pStyle w:val="segoe"/>
         <w:ind w:left="0"/>
         <w:rPr>
-          <w:rFonts w:cs="Segoe UI" w:hint="eastAsia"/>
+          <w:rFonts w:cs="Segoe UI"/>
           <w:i/>
           <w:szCs w:val="21"/>
           <w:lang w:val="en-GB"/>
@@ -2416,8 +2468,6 @@
         </w:rPr>
         <w:t xml:space="preserve"> </w:t>
       </w:r>
-      <w:bookmarkStart w:id="0" w:name="_GoBack"/>
-      <w:bookmarkEnd w:id="0"/>
     </w:p>
     <w:sectPr>
       <w:pgSz w:w="12240" w:h="15840"/>
@@ -3216,7 +3266,7 @@
   <a:extraClrSchemeLst/>
   <a:extLst>
     <a:ext uri="{05A4C25C-085E-4340-85A3-A5531E510DB2}">
-      <thm15:themeFamily xmlns:thm15="http://schemas.microsoft.com/office/thememl/2012/main" xmlns="" name="Office Theme" id="{62F939B6-93AF-4DB8-9C6B-D6C7DFDC589F}" vid="{4A3C46E8-61CC-4603-A589-7422A47A8E4A}"/>
+      <thm15:themeFamily xmlns="" xmlns:thm15="http://schemas.microsoft.com/office/thememl/2012/main" name="Office Theme" id="{62F939B6-93AF-4DB8-9C6B-D6C7DFDC589F}" vid="{4A3C46E8-61CC-4603-A589-7422A47A8E4A}"/>
     </a:ext>
   </a:extLst>
 </a:theme>

</xml_diff>